<commit_message>
AUTO FROM work 02.05.2024  8:21:25,15
</commit_message>
<xml_diff>
--- a/ЕРМОЛЕНКО/Диплом26.04.docx
+++ b/ЕРМОЛЕНКО/Диплом26.04.docx
@@ -14244,7 +14244,11 @@
               <w:jc w:val="both"/>
             </w:pPr>
             <w:r>
-              <w:t>Ознакомление с объектом внедрения</w:t>
+              <w:t xml:space="preserve">Анализ ошибок обработки данных и подготовка </w:t>
+            </w:r>
+            <w:r>
+              <w:lastRenderedPageBreak/>
+              <w:t>заключения о результатах проверки</w:t>
             </w:r>
           </w:p>
         </w:tc>
@@ -14268,10 +14272,8 @@
               </w:rPr>
             </w:pPr>
             <w:r>
-              <w:rPr>
-                <w:lang w:val="en-US"/>
-              </w:rPr>
-              <w:t>1</w:t>
+              <w:lastRenderedPageBreak/>
+              <w:t>5</w:t>
             </w:r>
           </w:p>
         </w:tc>
@@ -14295,10 +14297,7 @@
               </w:rPr>
             </w:pPr>
             <w:r>
-              <w:rPr>
-                <w:lang w:val="en-US"/>
-              </w:rPr>
-              <w:t>0,94</w:t>
+              <w:t>0,35</w:t>
             </w:r>
           </w:p>
         </w:tc>
@@ -14319,7 +14318,538 @@
               <w:jc w:val="center"/>
             </w:pPr>
             <w:r>
+              <w:t>1,75</w:t>
+            </w:r>
+          </w:p>
+        </w:tc>
+      </w:tr>
+      <w:tr>
+        <w:trPr>
+          <w:trHeight w:val="20"/>
+          <w:jc w:val="center"/>
+        </w:trPr>
+        <w:tc>
+          <w:tcPr>
+            <w:tcW w:w="6469" w:type="dxa"/>
+            <w:tcBorders>
+              <w:top w:val="single" w:sz="6" w:space="0" w:color="000000"/>
+              <w:left w:val="single" w:sz="6" w:space="0" w:color="000000"/>
+              <w:bottom w:val="single" w:sz="6" w:space="0" w:color="000000"/>
+              <w:right w:val="single" w:sz="6" w:space="0" w:color="000000"/>
+            </w:tcBorders>
+            <w:vAlign w:val="bottom"/>
+            <w:hideMark/>
+          </w:tcPr>
+          <w:p>
+            <w:pPr>
+              <w:pStyle w:val="a8"/>
+              <w:numPr>
+                <w:ilvl w:val="0"/>
+                <w:numId w:val="10"/>
+              </w:numPr>
+              <w:ind w:left="396" w:right="141" w:hanging="284"/>
+              <w:contextualSpacing w:val="0"/>
+              <w:jc w:val="both"/>
+            </w:pPr>
+            <w:r>
+              <w:lastRenderedPageBreak/>
+              <w:t>Ознакомление сотрудников службы сопровождения с содержанием задач, структурой входных и выходных данных</w:t>
+            </w:r>
+          </w:p>
+        </w:tc>
+        <w:tc>
+          <w:tcPr>
+            <w:tcW w:w="1092" w:type="dxa"/>
+            <w:tcBorders>
+              <w:top w:val="single" w:sz="6" w:space="0" w:color="000000"/>
+              <w:left w:val="single" w:sz="6" w:space="0" w:color="000000"/>
+              <w:bottom w:val="single" w:sz="6" w:space="0" w:color="000000"/>
+              <w:right w:val="single" w:sz="6" w:space="0" w:color="000000"/>
+            </w:tcBorders>
+            <w:vAlign w:val="bottom"/>
+          </w:tcPr>
+          <w:p>
+            <w:pPr>
+              <w:ind w:right="141"/>
+              <w:jc w:val="center"/>
+            </w:pPr>
+            <w:r>
+              <w:t>2</w:t>
+            </w:r>
+          </w:p>
+        </w:tc>
+        <w:tc>
+          <w:tcPr>
+            <w:tcW w:w="1204" w:type="dxa"/>
+            <w:tcBorders>
+              <w:top w:val="single" w:sz="6" w:space="0" w:color="000000"/>
+              <w:left w:val="single" w:sz="6" w:space="0" w:color="000000"/>
+              <w:bottom w:val="single" w:sz="6" w:space="0" w:color="000000"/>
+              <w:right w:val="single" w:sz="6" w:space="0" w:color="000000"/>
+            </w:tcBorders>
+            <w:vAlign w:val="bottom"/>
+          </w:tcPr>
+          <w:p>
+            <w:pPr>
+              <w:ind w:right="141"/>
+              <w:jc w:val="center"/>
+              <w:rPr>
+                <w:lang w:val="en-US"/>
+              </w:rPr>
+            </w:pPr>
+            <w:r>
+              <w:rPr>
+                <w:lang w:val="en-US"/>
+              </w:rPr>
+              <w:t>0,79</w:t>
+            </w:r>
+          </w:p>
+        </w:tc>
+        <w:tc>
+          <w:tcPr>
+            <w:tcW w:w="1058" w:type="dxa"/>
+            <w:tcBorders>
+              <w:top w:val="single" w:sz="6" w:space="0" w:color="000000"/>
+              <w:left w:val="single" w:sz="6" w:space="0" w:color="000000"/>
+              <w:bottom w:val="single" w:sz="6" w:space="0" w:color="000000"/>
+              <w:right w:val="single" w:sz="6" w:space="0" w:color="000000"/>
+            </w:tcBorders>
+            <w:vAlign w:val="bottom"/>
+          </w:tcPr>
+          <w:p>
+            <w:pPr>
+              <w:ind w:left="117" w:right="141"/>
+              <w:jc w:val="center"/>
+            </w:pPr>
+            <w:r>
+              <w:t>1,58</w:t>
+            </w:r>
+          </w:p>
+        </w:tc>
+      </w:tr>
+      <w:tr>
+        <w:trPr>
+          <w:trHeight w:val="20"/>
+          <w:jc w:val="center"/>
+        </w:trPr>
+        <w:tc>
+          <w:tcPr>
+            <w:tcW w:w="6469" w:type="dxa"/>
+            <w:tcBorders>
+              <w:top w:val="single" w:sz="6" w:space="0" w:color="000000"/>
+              <w:left w:val="single" w:sz="6" w:space="0" w:color="000000"/>
+              <w:bottom w:val="single" w:sz="6" w:space="0" w:color="000000"/>
+              <w:right w:val="single" w:sz="6" w:space="0" w:color="000000"/>
+            </w:tcBorders>
+            <w:vAlign w:val="bottom"/>
+            <w:hideMark/>
+          </w:tcPr>
+          <w:p>
+            <w:pPr>
+              <w:pStyle w:val="a8"/>
+              <w:numPr>
+                <w:ilvl w:val="0"/>
+                <w:numId w:val="10"/>
+              </w:numPr>
+              <w:ind w:left="396" w:right="141" w:hanging="284"/>
+              <w:contextualSpacing w:val="0"/>
+              <w:jc w:val="both"/>
+            </w:pPr>
+            <w:r>
+              <w:t>Определение параметров настройки</w:t>
+            </w:r>
+          </w:p>
+        </w:tc>
+        <w:tc>
+          <w:tcPr>
+            <w:tcW w:w="1092" w:type="dxa"/>
+            <w:tcBorders>
+              <w:top w:val="single" w:sz="6" w:space="0" w:color="000000"/>
+              <w:left w:val="single" w:sz="6" w:space="0" w:color="000000"/>
+              <w:bottom w:val="single" w:sz="6" w:space="0" w:color="000000"/>
+              <w:right w:val="single" w:sz="6" w:space="0" w:color="000000"/>
+            </w:tcBorders>
+            <w:vAlign w:val="bottom"/>
+          </w:tcPr>
+          <w:p>
+            <w:pPr>
+              <w:ind w:right="141"/>
+              <w:jc w:val="center"/>
+            </w:pPr>
+            <w:r>
+              <w:t>1</w:t>
+            </w:r>
+          </w:p>
+        </w:tc>
+        <w:tc>
+          <w:tcPr>
+            <w:tcW w:w="1204" w:type="dxa"/>
+            <w:tcBorders>
+              <w:top w:val="single" w:sz="6" w:space="0" w:color="000000"/>
+              <w:left w:val="single" w:sz="6" w:space="0" w:color="000000"/>
+              <w:bottom w:val="single" w:sz="6" w:space="0" w:color="000000"/>
+              <w:right w:val="single" w:sz="6" w:space="0" w:color="000000"/>
+            </w:tcBorders>
+            <w:vAlign w:val="bottom"/>
+          </w:tcPr>
+          <w:p>
+            <w:pPr>
+              <w:ind w:right="141"/>
+              <w:jc w:val="center"/>
+              <w:rPr>
+                <w:lang w:val="en-US"/>
+              </w:rPr>
+            </w:pPr>
+            <w:r>
+              <w:rPr>
+                <w:lang w:val="en-US"/>
+              </w:rPr>
+              <w:t>0,17</w:t>
+            </w:r>
+          </w:p>
+        </w:tc>
+        <w:tc>
+          <w:tcPr>
+            <w:tcW w:w="1058" w:type="dxa"/>
+            <w:tcBorders>
+              <w:top w:val="single" w:sz="6" w:space="0" w:color="000000"/>
+              <w:left w:val="single" w:sz="6" w:space="0" w:color="000000"/>
+              <w:bottom w:val="single" w:sz="6" w:space="0" w:color="000000"/>
+              <w:right w:val="single" w:sz="6" w:space="0" w:color="000000"/>
+            </w:tcBorders>
+            <w:vAlign w:val="bottom"/>
+          </w:tcPr>
+          <w:p>
+            <w:pPr>
+              <w:ind w:left="117" w:right="141"/>
+              <w:jc w:val="center"/>
+            </w:pPr>
+            <w:r>
+              <w:t>0,17</w:t>
+            </w:r>
+          </w:p>
+        </w:tc>
+      </w:tr>
+      <w:tr>
+        <w:trPr>
+          <w:trHeight w:val="20"/>
+          <w:jc w:val="center"/>
+        </w:trPr>
+        <w:tc>
+          <w:tcPr>
+            <w:tcW w:w="6469" w:type="dxa"/>
+            <w:tcBorders>
+              <w:top w:val="single" w:sz="6" w:space="0" w:color="000000"/>
+              <w:left w:val="single" w:sz="6" w:space="0" w:color="000000"/>
+              <w:bottom w:val="single" w:sz="6" w:space="0" w:color="000000"/>
+              <w:right w:val="single" w:sz="6" w:space="0" w:color="000000"/>
+            </w:tcBorders>
+            <w:vAlign w:val="bottom"/>
+            <w:hideMark/>
+          </w:tcPr>
+          <w:p>
+            <w:pPr>
+              <w:pStyle w:val="a8"/>
+              <w:numPr>
+                <w:ilvl w:val="0"/>
+                <w:numId w:val="10"/>
+              </w:numPr>
+              <w:ind w:left="396" w:right="141" w:hanging="284"/>
+              <w:contextualSpacing w:val="0"/>
+              <w:jc w:val="both"/>
+            </w:pPr>
+            <w:r>
+              <w:t>Ознакомление с объектом внедрения</w:t>
+            </w:r>
+          </w:p>
+        </w:tc>
+        <w:tc>
+          <w:tcPr>
+            <w:tcW w:w="1092" w:type="dxa"/>
+            <w:tcBorders>
+              <w:top w:val="single" w:sz="6" w:space="0" w:color="000000"/>
+              <w:left w:val="single" w:sz="6" w:space="0" w:color="000000"/>
+              <w:bottom w:val="single" w:sz="6" w:space="0" w:color="000000"/>
+              <w:right w:val="single" w:sz="6" w:space="0" w:color="000000"/>
+            </w:tcBorders>
+            <w:vAlign w:val="bottom"/>
+          </w:tcPr>
+          <w:p>
+            <w:pPr>
+              <w:ind w:right="141"/>
+              <w:jc w:val="center"/>
+              <w:rPr>
+                <w:lang w:val="en-US"/>
+              </w:rPr>
+            </w:pPr>
+            <w:r>
+              <w:rPr>
+                <w:lang w:val="en-US"/>
+              </w:rPr>
+              <w:t>1</w:t>
+            </w:r>
+          </w:p>
+        </w:tc>
+        <w:tc>
+          <w:tcPr>
+            <w:tcW w:w="1204" w:type="dxa"/>
+            <w:tcBorders>
+              <w:top w:val="single" w:sz="6" w:space="0" w:color="000000"/>
+              <w:left w:val="single" w:sz="6" w:space="0" w:color="000000"/>
+              <w:bottom w:val="single" w:sz="6" w:space="0" w:color="000000"/>
+              <w:right w:val="single" w:sz="6" w:space="0" w:color="000000"/>
+            </w:tcBorders>
+            <w:vAlign w:val="bottom"/>
+          </w:tcPr>
+          <w:p>
+            <w:pPr>
+              <w:ind w:right="141"/>
+              <w:jc w:val="center"/>
+              <w:rPr>
+                <w:lang w:val="en-US"/>
+              </w:rPr>
+            </w:pPr>
+            <w:r>
+              <w:rPr>
+                <w:lang w:val="en-US"/>
+              </w:rPr>
               <w:t>0,94</w:t>
+            </w:r>
+          </w:p>
+        </w:tc>
+        <w:tc>
+          <w:tcPr>
+            <w:tcW w:w="1058" w:type="dxa"/>
+            <w:tcBorders>
+              <w:top w:val="single" w:sz="6" w:space="0" w:color="000000"/>
+              <w:left w:val="single" w:sz="6" w:space="0" w:color="000000"/>
+              <w:bottom w:val="single" w:sz="6" w:space="0" w:color="000000"/>
+              <w:right w:val="single" w:sz="6" w:space="0" w:color="000000"/>
+            </w:tcBorders>
+            <w:vAlign w:val="bottom"/>
+          </w:tcPr>
+          <w:p>
+            <w:pPr>
+              <w:ind w:left="117" w:right="141"/>
+              <w:jc w:val="center"/>
+            </w:pPr>
+            <w:r>
+              <w:t>0,94</w:t>
+            </w:r>
+          </w:p>
+        </w:tc>
+      </w:tr>
+      <w:tr>
+        <w:trPr>
+          <w:trHeight w:val="20"/>
+          <w:jc w:val="center"/>
+        </w:trPr>
+        <w:tc>
+          <w:tcPr>
+            <w:tcW w:w="6469" w:type="dxa"/>
+            <w:tcBorders>
+              <w:top w:val="single" w:sz="6" w:space="0" w:color="000000"/>
+              <w:left w:val="single" w:sz="6" w:space="0" w:color="000000"/>
+              <w:bottom w:val="single" w:sz="6" w:space="0" w:color="000000"/>
+              <w:right w:val="single" w:sz="6" w:space="0" w:color="000000"/>
+            </w:tcBorders>
+            <w:vAlign w:val="bottom"/>
+            <w:hideMark/>
+          </w:tcPr>
+          <w:p>
+            <w:pPr>
+              <w:pStyle w:val="a8"/>
+              <w:numPr>
+                <w:ilvl w:val="0"/>
+                <w:numId w:val="10"/>
+              </w:numPr>
+              <w:ind w:left="396" w:right="141" w:hanging="284"/>
+              <w:contextualSpacing w:val="0"/>
+              <w:jc w:val="both"/>
+            </w:pPr>
+            <w:r>
+              <w:t>Консультации по подготовке пользователями исходных данных в соответствии с требованиями и ограничениями ОС ПЭВМ</w:t>
+            </w:r>
+          </w:p>
+        </w:tc>
+        <w:tc>
+          <w:tcPr>
+            <w:tcW w:w="1092" w:type="dxa"/>
+            <w:tcBorders>
+              <w:top w:val="single" w:sz="6" w:space="0" w:color="000000"/>
+              <w:left w:val="single" w:sz="6" w:space="0" w:color="000000"/>
+              <w:bottom w:val="single" w:sz="6" w:space="0" w:color="000000"/>
+              <w:right w:val="single" w:sz="6" w:space="0" w:color="000000"/>
+            </w:tcBorders>
+            <w:vAlign w:val="bottom"/>
+          </w:tcPr>
+          <w:p>
+            <w:pPr>
+              <w:ind w:right="141"/>
+              <w:jc w:val="center"/>
+            </w:pPr>
+            <w:r>
+              <w:t>3</w:t>
+            </w:r>
+          </w:p>
+        </w:tc>
+        <w:tc>
+          <w:tcPr>
+            <w:tcW w:w="1204" w:type="dxa"/>
+            <w:tcBorders>
+              <w:top w:val="single" w:sz="6" w:space="0" w:color="000000"/>
+              <w:left w:val="single" w:sz="6" w:space="0" w:color="000000"/>
+              <w:bottom w:val="single" w:sz="6" w:space="0" w:color="000000"/>
+              <w:right w:val="single" w:sz="6" w:space="0" w:color="000000"/>
+            </w:tcBorders>
+            <w:vAlign w:val="bottom"/>
+          </w:tcPr>
+          <w:p>
+            <w:pPr>
+              <w:ind w:right="141"/>
+              <w:jc w:val="center"/>
+            </w:pPr>
+            <w:r>
+              <w:rPr>
+                <w:lang w:val="en-US"/>
+              </w:rPr>
+              <w:t>1,00</w:t>
+            </w:r>
+          </w:p>
+        </w:tc>
+        <w:tc>
+          <w:tcPr>
+            <w:tcW w:w="1058" w:type="dxa"/>
+            <w:tcBorders>
+              <w:top w:val="single" w:sz="6" w:space="0" w:color="000000"/>
+              <w:left w:val="single" w:sz="6" w:space="0" w:color="000000"/>
+              <w:bottom w:val="single" w:sz="6" w:space="0" w:color="000000"/>
+              <w:right w:val="single" w:sz="6" w:space="0" w:color="000000"/>
+            </w:tcBorders>
+            <w:vAlign w:val="bottom"/>
+          </w:tcPr>
+          <w:p>
+            <w:pPr>
+              <w:ind w:left="117" w:right="141"/>
+              <w:jc w:val="center"/>
+            </w:pPr>
+            <w:r>
+              <w:t>3</w:t>
+            </w:r>
+            <w:r>
+              <w:t>,00</w:t>
+            </w:r>
+          </w:p>
+        </w:tc>
+      </w:tr>
+      <w:tr>
+        <w:trPr>
+          <w:trHeight w:val="20"/>
+          <w:jc w:val="center"/>
+        </w:trPr>
+        <w:tc>
+          <w:tcPr>
+            <w:tcW w:w="6469" w:type="dxa"/>
+            <w:tcBorders>
+              <w:top w:val="single" w:sz="6" w:space="0" w:color="000000"/>
+              <w:left w:val="single" w:sz="6" w:space="0" w:color="000000"/>
+              <w:bottom w:val="nil"/>
+              <w:right w:val="single" w:sz="6" w:space="0" w:color="000000"/>
+            </w:tcBorders>
+            <w:vAlign w:val="bottom"/>
+            <w:hideMark/>
+          </w:tcPr>
+          <w:p>
+            <w:pPr>
+              <w:pStyle w:val="a8"/>
+              <w:numPr>
+                <w:ilvl w:val="0"/>
+                <w:numId w:val="10"/>
+              </w:numPr>
+              <w:ind w:left="396" w:right="141" w:hanging="284"/>
+              <w:contextualSpacing w:val="0"/>
+              <w:jc w:val="both"/>
+            </w:pPr>
+            <w:r>
+              <w:t>Разработка рекомендаций по реализации алгоритмов и требований пользователя к обработке данных с использованием ППП ПЭВМ по подготовке задач к опытной эксплуатации</w:t>
+            </w:r>
+          </w:p>
+        </w:tc>
+        <w:tc>
+          <w:tcPr>
+            <w:tcW w:w="1092" w:type="dxa"/>
+            <w:tcBorders>
+              <w:top w:val="single" w:sz="6" w:space="0" w:color="000000"/>
+              <w:left w:val="single" w:sz="6" w:space="0" w:color="000000"/>
+              <w:bottom w:val="nil"/>
+              <w:right w:val="single" w:sz="6" w:space="0" w:color="000000"/>
+            </w:tcBorders>
+            <w:vAlign w:val="bottom"/>
+          </w:tcPr>
+          <w:p>
+            <w:pPr>
+              <w:ind w:right="141"/>
+              <w:jc w:val="center"/>
+              <w:rPr>
+                <w:lang w:val="en-US"/>
+              </w:rPr>
+            </w:pPr>
+            <w:r>
+              <w:rPr>
+                <w:lang w:val="en-US"/>
+              </w:rPr>
+              <w:t>4</w:t>
+            </w:r>
+          </w:p>
+        </w:tc>
+        <w:tc>
+          <w:tcPr>
+            <w:tcW w:w="1204" w:type="dxa"/>
+            <w:tcBorders>
+              <w:top w:val="single" w:sz="6" w:space="0" w:color="000000"/>
+              <w:left w:val="single" w:sz="6" w:space="0" w:color="000000"/>
+              <w:bottom w:val="nil"/>
+              <w:right w:val="single" w:sz="6" w:space="0" w:color="000000"/>
+            </w:tcBorders>
+            <w:vAlign w:val="bottom"/>
+          </w:tcPr>
+          <w:p>
+            <w:pPr>
+              <w:ind w:right="141"/>
+              <w:jc w:val="center"/>
+              <w:rPr>
+                <w:lang w:val="en-US"/>
+              </w:rPr>
+            </w:pPr>
+            <w:r>
+              <w:rPr>
+                <w:lang w:val="en-US"/>
+              </w:rPr>
+              <w:t>2,20</w:t>
+            </w:r>
+          </w:p>
+        </w:tc>
+        <w:tc>
+          <w:tcPr>
+            <w:tcW w:w="1058" w:type="dxa"/>
+            <w:tcBorders>
+              <w:top w:val="single" w:sz="6" w:space="0" w:color="000000"/>
+              <w:left w:val="single" w:sz="6" w:space="0" w:color="000000"/>
+              <w:bottom w:val="nil"/>
+              <w:right w:val="single" w:sz="6" w:space="0" w:color="000000"/>
+            </w:tcBorders>
+            <w:vAlign w:val="bottom"/>
+          </w:tcPr>
+          <w:p>
+            <w:pPr>
+              <w:ind w:left="117" w:right="141"/>
+              <w:jc w:val="center"/>
+            </w:pPr>
+            <w:r>
+              <w:t>8,8</w:t>
+            </w:r>
+            <w:r>
+              <w:t>0</w:t>
             </w:r>
           </w:p>
         </w:tc>
@@ -14353,7 +14883,6 @@
               <w:jc w:val="both"/>
             </w:pPr>
             <w:r>
-              <w:lastRenderedPageBreak/>
               <w:t>Оценка соответствия функциональных и эксплуатационных характеристик ПС требованиям к обработке данных</w:t>
             </w:r>
           </w:p>
@@ -14427,6 +14956,112 @@
             </w:r>
             <w:r>
               <w:t>0</w:t>
+            </w:r>
+          </w:p>
+        </w:tc>
+      </w:tr>
+      <w:tr>
+        <w:trPr>
+          <w:trHeight w:val="20"/>
+          <w:jc w:val="center"/>
+        </w:trPr>
+        <w:tc>
+          <w:tcPr>
+            <w:tcW w:w="6469" w:type="dxa"/>
+            <w:tcBorders>
+              <w:top w:val="single" w:sz="6" w:space="0" w:color="000000"/>
+              <w:left w:val="single" w:sz="6" w:space="0" w:color="000000"/>
+              <w:bottom w:val="single" w:sz="4" w:space="0" w:color="auto"/>
+              <w:right w:val="single" w:sz="6" w:space="0" w:color="000000"/>
+            </w:tcBorders>
+            <w:vAlign w:val="bottom"/>
+            <w:hideMark/>
+          </w:tcPr>
+          <w:p>
+            <w:pPr>
+              <w:pStyle w:val="a8"/>
+              <w:numPr>
+                <w:ilvl w:val="0"/>
+                <w:numId w:val="10"/>
+              </w:numPr>
+              <w:ind w:left="537" w:right="141" w:hanging="425"/>
+              <w:contextualSpacing w:val="0"/>
+              <w:jc w:val="both"/>
+            </w:pPr>
+            <w:r>
+              <w:t>Проведение консультаций и анализ ошибок комплексирования в период опытной эксплуатации</w:t>
+            </w:r>
+          </w:p>
+        </w:tc>
+        <w:tc>
+          <w:tcPr>
+            <w:tcW w:w="1092" w:type="dxa"/>
+            <w:tcBorders>
+              <w:top w:val="single" w:sz="6" w:space="0" w:color="000000"/>
+              <w:left w:val="single" w:sz="6" w:space="0" w:color="000000"/>
+              <w:bottom w:val="single" w:sz="4" w:space="0" w:color="auto"/>
+              <w:right w:val="single" w:sz="6" w:space="0" w:color="000000"/>
+            </w:tcBorders>
+            <w:vAlign w:val="bottom"/>
+          </w:tcPr>
+          <w:p>
+            <w:pPr>
+              <w:ind w:right="141"/>
+              <w:jc w:val="center"/>
+              <w:rPr>
+                <w:lang w:val="en-US"/>
+              </w:rPr>
+            </w:pPr>
+            <w:r>
+              <w:t>2</w:t>
+            </w:r>
+          </w:p>
+        </w:tc>
+        <w:tc>
+          <w:tcPr>
+            <w:tcW w:w="1204" w:type="dxa"/>
+            <w:tcBorders>
+              <w:top w:val="single" w:sz="6" w:space="0" w:color="000000"/>
+              <w:left w:val="single" w:sz="6" w:space="0" w:color="000000"/>
+              <w:bottom w:val="single" w:sz="4" w:space="0" w:color="auto"/>
+              <w:right w:val="single" w:sz="6" w:space="0" w:color="000000"/>
+            </w:tcBorders>
+            <w:vAlign w:val="bottom"/>
+          </w:tcPr>
+          <w:p>
+            <w:pPr>
+              <w:ind w:right="141"/>
+              <w:jc w:val="center"/>
+              <w:rPr>
+                <w:lang w:val="en-US"/>
+              </w:rPr>
+            </w:pPr>
+            <w:r>
+              <w:rPr>
+                <w:lang w:val="en-US"/>
+              </w:rPr>
+              <w:t>1,70</w:t>
+            </w:r>
+          </w:p>
+        </w:tc>
+        <w:tc>
+          <w:tcPr>
+            <w:tcW w:w="1058" w:type="dxa"/>
+            <w:tcBorders>
+              <w:top w:val="single" w:sz="6" w:space="0" w:color="000000"/>
+              <w:left w:val="single" w:sz="6" w:space="0" w:color="000000"/>
+              <w:bottom w:val="single" w:sz="4" w:space="0" w:color="auto"/>
+              <w:right w:val="single" w:sz="6" w:space="0" w:color="000000"/>
+            </w:tcBorders>
+            <w:vAlign w:val="bottom"/>
+          </w:tcPr>
+          <w:p>
+            <w:pPr>
+              <w:ind w:left="117" w:right="141"/>
+              <w:jc w:val="center"/>
+            </w:pPr>
+            <w:r>
+              <w:t>3,40</w:t>
             </w:r>
           </w:p>
         </w:tc>
@@ -14658,9 +15293,9 @@
           <w:tcPr>
             <w:tcW w:w="6469" w:type="dxa"/>
             <w:tcBorders>
-              <w:top w:val="single" w:sz="6" w:space="0" w:color="000000"/>
+              <w:top w:val="single" w:sz="4" w:space="0" w:color="auto"/>
               <w:left w:val="single" w:sz="6" w:space="0" w:color="000000"/>
-              <w:bottom w:val="single" w:sz="6" w:space="0" w:color="000000"/>
+              <w:bottom w:val="nil"/>
               <w:right w:val="single" w:sz="6" w:space="0" w:color="000000"/>
             </w:tcBorders>
             <w:vAlign w:val="bottom"/>
@@ -14678,7 +15313,7 @@
               <w:jc w:val="both"/>
             </w:pPr>
             <w:r>
-              <w:t>Разработка требований к тестированию и подготовка тестовых единиц</w:t>
+              <w:t>Разработка дополнительных модулей и включение их в состав ПС</w:t>
             </w:r>
           </w:p>
         </w:tc>
@@ -14686,9 +15321,9 @@
           <w:tcPr>
             <w:tcW w:w="1092" w:type="dxa"/>
             <w:tcBorders>
-              <w:top w:val="single" w:sz="6" w:space="0" w:color="000000"/>
+              <w:top w:val="single" w:sz="4" w:space="0" w:color="auto"/>
               <w:left w:val="single" w:sz="6" w:space="0" w:color="000000"/>
-              <w:bottom w:val="single" w:sz="6" w:space="0" w:color="000000"/>
+              <w:bottom w:val="nil"/>
               <w:right w:val="single" w:sz="6" w:space="0" w:color="000000"/>
             </w:tcBorders>
             <w:vAlign w:val="bottom"/>
@@ -14697,15 +15332,9 @@
             <w:pPr>
               <w:ind w:right="141"/>
               <w:jc w:val="center"/>
-              <w:rPr>
-                <w:lang w:val="en-US"/>
-              </w:rPr>
             </w:pPr>
             <w:r>
-              <w:t>1</w:t>
-            </w:r>
-            <w:r>
-              <w:t>2</w:t>
+              <w:t>4</w:t>
             </w:r>
           </w:p>
         </w:tc>
@@ -14713,9 +15342,9 @@
           <w:tcPr>
             <w:tcW w:w="1204" w:type="dxa"/>
             <w:tcBorders>
-              <w:top w:val="single" w:sz="6" w:space="0" w:color="000000"/>
+              <w:top w:val="single" w:sz="4" w:space="0" w:color="auto"/>
               <w:left w:val="single" w:sz="6" w:space="0" w:color="000000"/>
-              <w:bottom w:val="single" w:sz="6" w:space="0" w:color="000000"/>
+              <w:bottom w:val="nil"/>
               <w:right w:val="single" w:sz="6" w:space="0" w:color="000000"/>
             </w:tcBorders>
             <w:vAlign w:val="bottom"/>
@@ -14732,7 +15361,7 @@
               <w:rPr>
                 <w:lang w:val="en-US"/>
               </w:rPr>
-              <w:t>0,70</w:t>
+              <w:t>2,40</w:t>
             </w:r>
           </w:p>
         </w:tc>
@@ -14740,9 +15369,9 @@
           <w:tcPr>
             <w:tcW w:w="1058" w:type="dxa"/>
             <w:tcBorders>
-              <w:top w:val="single" w:sz="6" w:space="0" w:color="000000"/>
+              <w:top w:val="single" w:sz="4" w:space="0" w:color="auto"/>
               <w:left w:val="single" w:sz="6" w:space="0" w:color="000000"/>
-              <w:bottom w:val="single" w:sz="6" w:space="0" w:color="000000"/>
+              <w:bottom w:val="nil"/>
               <w:right w:val="single" w:sz="6" w:space="0" w:color="000000"/>
             </w:tcBorders>
             <w:vAlign w:val="bottom"/>
@@ -14753,10 +15382,7 @@
               <w:jc w:val="center"/>
             </w:pPr>
             <w:r>
-              <w:t>8,4</w:t>
-            </w:r>
-            <w:r>
-              <w:t>0</w:t>
+              <w:t>9,60</w:t>
             </w:r>
           </w:p>
         </w:tc>
@@ -14790,7 +15416,7 @@
               <w:jc w:val="both"/>
             </w:pPr>
             <w:r>
-              <w:t>Анализ результатов прогона и разработка функциональных спецификаций на корректировку ПС</w:t>
+              <w:t>Анализ требований задач пользователя к обработке данных и характеристик среды их функционирования</w:t>
             </w:r>
           </w:p>
         </w:tc>
@@ -14811,7 +15437,7 @@
               <w:jc w:val="center"/>
             </w:pPr>
             <w:r>
-              <w:t>4</w:t>
+              <w:t>3</w:t>
             </w:r>
           </w:p>
         </w:tc>
@@ -14838,7 +15464,7 @@
               <w:rPr>
                 <w:lang w:val="en-US"/>
               </w:rPr>
-              <w:t>0,60</w:t>
+              <w:t>0,70</w:t>
             </w:r>
           </w:p>
         </w:tc>
@@ -14859,7 +15485,10 @@
               <w:jc w:val="center"/>
             </w:pPr>
             <w:r>
-              <w:t>2,40</w:t>
+              <w:t>2,1</w:t>
+            </w:r>
+            <w:r>
+              <w:t>0</w:t>
             </w:r>
           </w:p>
         </w:tc>
@@ -14893,7 +15522,7 @@
               <w:jc w:val="both"/>
             </w:pPr>
             <w:r>
-              <w:t>Внесение изменений в программы и эксплуатационную документацию ПС у пользователя</w:t>
+              <w:t>Разработка требований к тестированию и подготовка тестовых единиц</w:t>
             </w:r>
           </w:p>
         </w:tc>
@@ -14912,9 +15541,15 @@
             <w:pPr>
               <w:ind w:right="141"/>
               <w:jc w:val="center"/>
+              <w:rPr>
+                <w:lang w:val="en-US"/>
+              </w:rPr>
             </w:pPr>
             <w:r>
-              <w:t>5</w:t>
+              <w:t>1</w:t>
+            </w:r>
+            <w:r>
+              <w:t>2</w:t>
             </w:r>
           </w:p>
         </w:tc>
@@ -14941,7 +15576,7 @@
               <w:rPr>
                 <w:lang w:val="en-US"/>
               </w:rPr>
-              <w:t>0,29</w:t>
+              <w:t>0,70</w:t>
             </w:r>
           </w:p>
         </w:tc>
@@ -14962,13 +15597,10 @@
               <w:jc w:val="center"/>
             </w:pPr>
             <w:r>
-              <w:t>1</w:t>
-            </w:r>
-            <w:r>
-              <w:t>,</w:t>
-            </w:r>
-            <w:r>
-              <w:t>45</w:t>
+              <w:t>8,4</w:t>
+            </w:r>
+            <w:r>
+              <w:t>0</w:t>
             </w:r>
           </w:p>
         </w:tc>
@@ -15002,7 +15634,7 @@
               <w:jc w:val="both"/>
             </w:pPr>
             <w:r>
-              <w:t>Демонстрация функционирования на контрольных задачах службы сопровождения</w:t>
+              <w:t>Анализ результатов прогона и разработка функциональных спецификаций на корректировку ПС</w:t>
             </w:r>
           </w:p>
         </w:tc>
@@ -15023,7 +15655,7 @@
               <w:jc w:val="center"/>
             </w:pPr>
             <w:r>
-              <w:t>5</w:t>
+              <w:t>4</w:t>
             </w:r>
           </w:p>
         </w:tc>
@@ -15050,7 +15682,7 @@
               <w:rPr>
                 <w:lang w:val="en-US"/>
               </w:rPr>
-              <w:t>0,20</w:t>
+              <w:t>0,60</w:t>
             </w:r>
           </w:p>
         </w:tc>
@@ -15071,10 +15703,7 @@
               <w:jc w:val="center"/>
             </w:pPr>
             <w:r>
-              <w:t>1,0</w:t>
-            </w:r>
-            <w:r>
-              <w:t>0</w:t>
+              <w:t>2,40</w:t>
             </w:r>
           </w:p>
         </w:tc>
@@ -15108,15 +15737,7 @@
               <w:jc w:val="both"/>
             </w:pPr>
             <w:r>
-              <w:t>Анализ организационн</w:t>
-            </w:r>
-            <w:proofErr w:type="gramStart"/>
-            <w:r>
-              <w:t>о-</w:t>
-            </w:r>
-            <w:proofErr w:type="gramEnd"/>
-            <w:r>
-              <w:t xml:space="preserve"> экономических и технических характеристик объекта внедрения ПС</w:t>
+              <w:t>Внесение изменений в программы и эксплуатационную документацию ПС у пользователя</w:t>
             </w:r>
           </w:p>
         </w:tc>
@@ -15137,7 +15758,7 @@
               <w:jc w:val="center"/>
             </w:pPr>
             <w:r>
-              <w:t>1</w:t>
+              <w:t>5</w:t>
             </w:r>
           </w:p>
         </w:tc>
@@ -15164,7 +15785,7 @@
               <w:rPr>
                 <w:lang w:val="en-US"/>
               </w:rPr>
-              <w:t>0,40</w:t>
+              <w:t>0,29</w:t>
             </w:r>
           </w:p>
         </w:tc>
@@ -15185,7 +15806,13 @@
               <w:jc w:val="center"/>
             </w:pPr>
             <w:r>
-              <w:t>0,40</w:t>
+              <w:t>1</w:t>
+            </w:r>
+            <w:r>
+              <w:t>,</w:t>
+            </w:r>
+            <w:r>
+              <w:t>45</w:t>
             </w:r>
           </w:p>
         </w:tc>
@@ -15218,8 +15845,10 @@
               <w:contextualSpacing w:val="0"/>
               <w:jc w:val="both"/>
             </w:pPr>
-            <w:r>
-              <w:t>Разработка требований к выбору ПС для реализации задач пользователя</w:t>
+            <w:bookmarkStart w:id="3" w:name="_GoBack"/>
+            <w:bookmarkEnd w:id="3"/>
+            <w:r>
+              <w:t>Демонстрация функционирования на контрольных задачах службы сопровождения</w:t>
             </w:r>
           </w:p>
         </w:tc>
@@ -15240,7 +15869,7 @@
               <w:jc w:val="center"/>
             </w:pPr>
             <w:r>
-              <w:t>1</w:t>
+              <w:t>5</w:t>
             </w:r>
           </w:p>
         </w:tc>
@@ -15267,7 +15896,7 @@
               <w:rPr>
                 <w:lang w:val="en-US"/>
               </w:rPr>
-              <w:t>0,40</w:t>
+              <w:t>0,20</w:t>
             </w:r>
           </w:p>
         </w:tc>
@@ -15288,7 +15917,10 @@
               <w:jc w:val="center"/>
             </w:pPr>
             <w:r>
-              <w:t>0,40</w:t>
+              <w:t>1,0</w:t>
+            </w:r>
+            <w:r>
+              <w:t>0</w:t>
             </w:r>
           </w:p>
         </w:tc>
@@ -15322,7 +15954,15 @@
               <w:jc w:val="both"/>
             </w:pPr>
             <w:r>
-              <w:t>Выработка рекомендаций по расширению функциональных возможностей ПС</w:t>
+              <w:t>Анализ организационн</w:t>
+            </w:r>
+            <w:proofErr w:type="gramStart"/>
+            <w:r>
+              <w:t>о-</w:t>
+            </w:r>
+            <w:proofErr w:type="gramEnd"/>
+            <w:r>
+              <w:t xml:space="preserve"> экономических и технических характеристик объекта внедрения ПС</w:t>
             </w:r>
           </w:p>
         </w:tc>
@@ -15343,7 +15983,7 @@
               <w:jc w:val="center"/>
             </w:pPr>
             <w:r>
-              <w:t>2</w:t>
+              <w:t>1</w:t>
             </w:r>
           </w:p>
         </w:tc>
@@ -15370,7 +16010,7 @@
               <w:rPr>
                 <w:lang w:val="en-US"/>
               </w:rPr>
-              <w:t>0,10</w:t>
+              <w:t>0,40</w:t>
             </w:r>
           </w:p>
         </w:tc>
@@ -15391,7 +16031,7 @@
               <w:jc w:val="center"/>
             </w:pPr>
             <w:r>
-              <w:t>0,20</w:t>
+              <w:t>0,40</w:t>
             </w:r>
           </w:p>
         </w:tc>
@@ -15425,7 +16065,7 @@
               <w:jc w:val="both"/>
             </w:pPr>
             <w:r>
-              <w:t>Оценка необходимости проведения обучения работе по утвержденной технологии</w:t>
+              <w:t>Разработка требований к выбору ПС для реализации задач пользователя</w:t>
             </w:r>
           </w:p>
         </w:tc>
@@ -15446,7 +16086,7 @@
               <w:jc w:val="center"/>
             </w:pPr>
             <w:r>
-              <w:t>2</w:t>
+              <w:t>1</w:t>
             </w:r>
           </w:p>
         </w:tc>
@@ -15473,7 +16113,7 @@
               <w:rPr>
                 <w:lang w:val="en-US"/>
               </w:rPr>
-              <w:t>0,50</w:t>
+              <w:t>0,40</w:t>
             </w:r>
           </w:p>
         </w:tc>
@@ -15494,16 +16134,7 @@
               <w:jc w:val="center"/>
             </w:pPr>
             <w:r>
-              <w:rPr>
-                <w:lang w:val="en-US"/>
-              </w:rPr>
-              <w:t>1,</w:t>
-            </w:r>
-            <w:r>
-              <w:t>0</w:t>
-            </w:r>
-            <w:r>
-              <w:t>0</w:t>
+              <w:t>0,40</w:t>
             </w:r>
           </w:p>
         </w:tc>
@@ -15537,6 +16168,537 @@
               <w:jc w:val="both"/>
             </w:pPr>
             <w:r>
+              <w:t>Рекомендации по выбору ПС</w:t>
+            </w:r>
+          </w:p>
+        </w:tc>
+        <w:tc>
+          <w:tcPr>
+            <w:tcW w:w="1092" w:type="dxa"/>
+            <w:tcBorders>
+              <w:top w:val="single" w:sz="6" w:space="0" w:color="000000"/>
+              <w:left w:val="single" w:sz="6" w:space="0" w:color="000000"/>
+              <w:bottom w:val="single" w:sz="6" w:space="0" w:color="000000"/>
+              <w:right w:val="single" w:sz="6" w:space="0" w:color="000000"/>
+            </w:tcBorders>
+            <w:vAlign w:val="bottom"/>
+          </w:tcPr>
+          <w:p>
+            <w:pPr>
+              <w:ind w:right="141"/>
+              <w:jc w:val="center"/>
+            </w:pPr>
+            <w:r>
+              <w:t>2</w:t>
+            </w:r>
+          </w:p>
+        </w:tc>
+        <w:tc>
+          <w:tcPr>
+            <w:tcW w:w="1204" w:type="dxa"/>
+            <w:tcBorders>
+              <w:top w:val="single" w:sz="6" w:space="0" w:color="000000"/>
+              <w:left w:val="single" w:sz="6" w:space="0" w:color="000000"/>
+              <w:bottom w:val="single" w:sz="6" w:space="0" w:color="000000"/>
+              <w:right w:val="single" w:sz="6" w:space="0" w:color="000000"/>
+            </w:tcBorders>
+            <w:vAlign w:val="bottom"/>
+          </w:tcPr>
+          <w:p>
+            <w:pPr>
+              <w:ind w:right="141"/>
+              <w:jc w:val="center"/>
+              <w:rPr>
+                <w:lang w:val="en-US"/>
+              </w:rPr>
+            </w:pPr>
+            <w:r>
+              <w:rPr>
+                <w:lang w:val="en-US"/>
+              </w:rPr>
+              <w:t>0,23</w:t>
+            </w:r>
+          </w:p>
+        </w:tc>
+        <w:tc>
+          <w:tcPr>
+            <w:tcW w:w="1058" w:type="dxa"/>
+            <w:tcBorders>
+              <w:top w:val="single" w:sz="6" w:space="0" w:color="000000"/>
+              <w:left w:val="single" w:sz="6" w:space="0" w:color="000000"/>
+              <w:bottom w:val="single" w:sz="6" w:space="0" w:color="000000"/>
+              <w:right w:val="single" w:sz="6" w:space="0" w:color="000000"/>
+            </w:tcBorders>
+            <w:vAlign w:val="bottom"/>
+          </w:tcPr>
+          <w:p>
+            <w:pPr>
+              <w:ind w:left="117" w:right="141"/>
+              <w:jc w:val="center"/>
+            </w:pPr>
+            <w:r>
+              <w:t>0,46</w:t>
+            </w:r>
+          </w:p>
+        </w:tc>
+      </w:tr>
+      <w:tr>
+        <w:trPr>
+          <w:trHeight w:val="20"/>
+          <w:jc w:val="center"/>
+        </w:trPr>
+        <w:tc>
+          <w:tcPr>
+            <w:tcW w:w="6469" w:type="dxa"/>
+            <w:tcBorders>
+              <w:top w:val="single" w:sz="6" w:space="0" w:color="000000"/>
+              <w:left w:val="single" w:sz="6" w:space="0" w:color="000000"/>
+              <w:bottom w:val="single" w:sz="6" w:space="0" w:color="000000"/>
+              <w:right w:val="single" w:sz="6" w:space="0" w:color="000000"/>
+            </w:tcBorders>
+            <w:vAlign w:val="bottom"/>
+            <w:hideMark/>
+          </w:tcPr>
+          <w:p>
+            <w:pPr>
+              <w:pStyle w:val="a8"/>
+              <w:numPr>
+                <w:ilvl w:val="0"/>
+                <w:numId w:val="10"/>
+              </w:numPr>
+              <w:ind w:left="537" w:right="141" w:hanging="425"/>
+              <w:contextualSpacing w:val="0"/>
+              <w:jc w:val="both"/>
+            </w:pPr>
+            <w:r>
+              <w:t>Оценка полноты охвата функциональными возможностями ПС</w:t>
+            </w:r>
+          </w:p>
+        </w:tc>
+        <w:tc>
+          <w:tcPr>
+            <w:tcW w:w="1092" w:type="dxa"/>
+            <w:tcBorders>
+              <w:top w:val="single" w:sz="6" w:space="0" w:color="000000"/>
+              <w:left w:val="single" w:sz="6" w:space="0" w:color="000000"/>
+              <w:bottom w:val="single" w:sz="6" w:space="0" w:color="000000"/>
+              <w:right w:val="single" w:sz="6" w:space="0" w:color="000000"/>
+            </w:tcBorders>
+            <w:vAlign w:val="bottom"/>
+          </w:tcPr>
+          <w:p>
+            <w:pPr>
+              <w:ind w:right="141"/>
+              <w:jc w:val="center"/>
+            </w:pPr>
+            <w:r>
+              <w:t>4</w:t>
+            </w:r>
+          </w:p>
+        </w:tc>
+        <w:tc>
+          <w:tcPr>
+            <w:tcW w:w="1204" w:type="dxa"/>
+            <w:tcBorders>
+              <w:top w:val="single" w:sz="6" w:space="0" w:color="000000"/>
+              <w:left w:val="single" w:sz="6" w:space="0" w:color="000000"/>
+              <w:bottom w:val="single" w:sz="6" w:space="0" w:color="000000"/>
+              <w:right w:val="single" w:sz="6" w:space="0" w:color="000000"/>
+            </w:tcBorders>
+            <w:vAlign w:val="bottom"/>
+          </w:tcPr>
+          <w:p>
+            <w:pPr>
+              <w:ind w:right="141"/>
+              <w:jc w:val="center"/>
+              <w:rPr>
+                <w:lang w:val="en-US"/>
+              </w:rPr>
+            </w:pPr>
+            <w:r>
+              <w:rPr>
+                <w:lang w:val="en-US"/>
+              </w:rPr>
+              <w:t>0,40</w:t>
+            </w:r>
+          </w:p>
+        </w:tc>
+        <w:tc>
+          <w:tcPr>
+            <w:tcW w:w="1058" w:type="dxa"/>
+            <w:tcBorders>
+              <w:top w:val="single" w:sz="6" w:space="0" w:color="000000"/>
+              <w:left w:val="single" w:sz="6" w:space="0" w:color="000000"/>
+              <w:bottom w:val="single" w:sz="6" w:space="0" w:color="000000"/>
+              <w:right w:val="single" w:sz="6" w:space="0" w:color="000000"/>
+            </w:tcBorders>
+            <w:vAlign w:val="bottom"/>
+          </w:tcPr>
+          <w:p>
+            <w:pPr>
+              <w:ind w:left="117" w:right="141"/>
+              <w:jc w:val="center"/>
+            </w:pPr>
+            <w:r>
+              <w:t>1,2</w:t>
+            </w:r>
+            <w:r>
+              <w:t>0</w:t>
+            </w:r>
+          </w:p>
+        </w:tc>
+      </w:tr>
+      <w:tr>
+        <w:trPr>
+          <w:trHeight w:val="20"/>
+          <w:jc w:val="center"/>
+        </w:trPr>
+        <w:tc>
+          <w:tcPr>
+            <w:tcW w:w="6469" w:type="dxa"/>
+            <w:tcBorders>
+              <w:top w:val="single" w:sz="6" w:space="0" w:color="000000"/>
+              <w:left w:val="single" w:sz="6" w:space="0" w:color="000000"/>
+              <w:bottom w:val="single" w:sz="6" w:space="0" w:color="000000"/>
+              <w:right w:val="single" w:sz="6" w:space="0" w:color="000000"/>
+            </w:tcBorders>
+            <w:vAlign w:val="bottom"/>
+            <w:hideMark/>
+          </w:tcPr>
+          <w:p>
+            <w:pPr>
+              <w:pStyle w:val="a8"/>
+              <w:numPr>
+                <w:ilvl w:val="0"/>
+                <w:numId w:val="10"/>
+              </w:numPr>
+              <w:ind w:left="537" w:right="141" w:hanging="425"/>
+              <w:contextualSpacing w:val="0"/>
+              <w:jc w:val="both"/>
+            </w:pPr>
+            <w:r>
+              <w:t>Требования задач пользователей данного класса</w:t>
+            </w:r>
+          </w:p>
+        </w:tc>
+        <w:tc>
+          <w:tcPr>
+            <w:tcW w:w="1092" w:type="dxa"/>
+            <w:tcBorders>
+              <w:top w:val="single" w:sz="6" w:space="0" w:color="000000"/>
+              <w:left w:val="single" w:sz="6" w:space="0" w:color="000000"/>
+              <w:bottom w:val="single" w:sz="6" w:space="0" w:color="000000"/>
+              <w:right w:val="single" w:sz="6" w:space="0" w:color="000000"/>
+            </w:tcBorders>
+            <w:vAlign w:val="bottom"/>
+          </w:tcPr>
+          <w:p>
+            <w:pPr>
+              <w:ind w:right="141"/>
+              <w:jc w:val="center"/>
+            </w:pPr>
+            <w:r>
+              <w:t>3</w:t>
+            </w:r>
+          </w:p>
+        </w:tc>
+        <w:tc>
+          <w:tcPr>
+            <w:tcW w:w="1204" w:type="dxa"/>
+            <w:tcBorders>
+              <w:top w:val="single" w:sz="6" w:space="0" w:color="000000"/>
+              <w:left w:val="single" w:sz="6" w:space="0" w:color="000000"/>
+              <w:bottom w:val="single" w:sz="6" w:space="0" w:color="000000"/>
+              <w:right w:val="single" w:sz="6" w:space="0" w:color="000000"/>
+            </w:tcBorders>
+            <w:vAlign w:val="bottom"/>
+          </w:tcPr>
+          <w:p>
+            <w:pPr>
+              <w:ind w:right="141"/>
+              <w:jc w:val="center"/>
+              <w:rPr>
+                <w:lang w:val="en-US"/>
+              </w:rPr>
+            </w:pPr>
+            <w:r>
+              <w:rPr>
+                <w:lang w:val="en-US"/>
+              </w:rPr>
+              <w:t>0,40</w:t>
+            </w:r>
+          </w:p>
+        </w:tc>
+        <w:tc>
+          <w:tcPr>
+            <w:tcW w:w="1058" w:type="dxa"/>
+            <w:tcBorders>
+              <w:top w:val="single" w:sz="6" w:space="0" w:color="000000"/>
+              <w:left w:val="single" w:sz="6" w:space="0" w:color="000000"/>
+              <w:bottom w:val="single" w:sz="6" w:space="0" w:color="000000"/>
+              <w:right w:val="single" w:sz="6" w:space="0" w:color="000000"/>
+            </w:tcBorders>
+            <w:vAlign w:val="bottom"/>
+          </w:tcPr>
+          <w:p>
+            <w:pPr>
+              <w:ind w:left="117" w:right="141"/>
+              <w:jc w:val="center"/>
+            </w:pPr>
+            <w:r>
+              <w:t>1,2</w:t>
+            </w:r>
+            <w:r>
+              <w:t>0</w:t>
+            </w:r>
+          </w:p>
+        </w:tc>
+      </w:tr>
+      <w:tr>
+        <w:trPr>
+          <w:trHeight w:val="20"/>
+          <w:jc w:val="center"/>
+        </w:trPr>
+        <w:tc>
+          <w:tcPr>
+            <w:tcW w:w="6469" w:type="dxa"/>
+            <w:tcBorders>
+              <w:top w:val="single" w:sz="6" w:space="0" w:color="000000"/>
+              <w:left w:val="single" w:sz="6" w:space="0" w:color="000000"/>
+              <w:bottom w:val="single" w:sz="6" w:space="0" w:color="000000"/>
+              <w:right w:val="single" w:sz="6" w:space="0" w:color="000000"/>
+            </w:tcBorders>
+            <w:vAlign w:val="bottom"/>
+            <w:hideMark/>
+          </w:tcPr>
+          <w:p>
+            <w:pPr>
+              <w:pStyle w:val="a8"/>
+              <w:numPr>
+                <w:ilvl w:val="0"/>
+                <w:numId w:val="10"/>
+              </w:numPr>
+              <w:ind w:left="537" w:right="141" w:hanging="425"/>
+              <w:contextualSpacing w:val="0"/>
+              <w:jc w:val="both"/>
+            </w:pPr>
+            <w:r>
+              <w:t>Выработка рекомендаций по расширению функциональных возможностей ПС</w:t>
+            </w:r>
+          </w:p>
+        </w:tc>
+        <w:tc>
+          <w:tcPr>
+            <w:tcW w:w="1092" w:type="dxa"/>
+            <w:tcBorders>
+              <w:top w:val="single" w:sz="6" w:space="0" w:color="000000"/>
+              <w:left w:val="single" w:sz="6" w:space="0" w:color="000000"/>
+              <w:bottom w:val="single" w:sz="6" w:space="0" w:color="000000"/>
+              <w:right w:val="single" w:sz="6" w:space="0" w:color="000000"/>
+            </w:tcBorders>
+            <w:vAlign w:val="bottom"/>
+          </w:tcPr>
+          <w:p>
+            <w:pPr>
+              <w:ind w:right="141"/>
+              <w:jc w:val="center"/>
+            </w:pPr>
+            <w:r>
+              <w:t>2</w:t>
+            </w:r>
+          </w:p>
+        </w:tc>
+        <w:tc>
+          <w:tcPr>
+            <w:tcW w:w="1204" w:type="dxa"/>
+            <w:tcBorders>
+              <w:top w:val="single" w:sz="6" w:space="0" w:color="000000"/>
+              <w:left w:val="single" w:sz="6" w:space="0" w:color="000000"/>
+              <w:bottom w:val="single" w:sz="6" w:space="0" w:color="000000"/>
+              <w:right w:val="single" w:sz="6" w:space="0" w:color="000000"/>
+            </w:tcBorders>
+            <w:vAlign w:val="bottom"/>
+          </w:tcPr>
+          <w:p>
+            <w:pPr>
+              <w:ind w:right="141"/>
+              <w:jc w:val="center"/>
+              <w:rPr>
+                <w:lang w:val="en-US"/>
+              </w:rPr>
+            </w:pPr>
+            <w:r>
+              <w:rPr>
+                <w:lang w:val="en-US"/>
+              </w:rPr>
+              <w:t>0,10</w:t>
+            </w:r>
+          </w:p>
+        </w:tc>
+        <w:tc>
+          <w:tcPr>
+            <w:tcW w:w="1058" w:type="dxa"/>
+            <w:tcBorders>
+              <w:top w:val="single" w:sz="6" w:space="0" w:color="000000"/>
+              <w:left w:val="single" w:sz="6" w:space="0" w:color="000000"/>
+              <w:bottom w:val="single" w:sz="6" w:space="0" w:color="000000"/>
+              <w:right w:val="single" w:sz="6" w:space="0" w:color="000000"/>
+            </w:tcBorders>
+            <w:vAlign w:val="bottom"/>
+          </w:tcPr>
+          <w:p>
+            <w:pPr>
+              <w:ind w:left="117" w:right="141"/>
+              <w:jc w:val="center"/>
+            </w:pPr>
+            <w:r>
+              <w:t>0,20</w:t>
+            </w:r>
+          </w:p>
+        </w:tc>
+      </w:tr>
+      <w:tr>
+        <w:trPr>
+          <w:trHeight w:val="20"/>
+          <w:jc w:val="center"/>
+        </w:trPr>
+        <w:tc>
+          <w:tcPr>
+            <w:tcW w:w="6469" w:type="dxa"/>
+            <w:tcBorders>
+              <w:top w:val="single" w:sz="6" w:space="0" w:color="000000"/>
+              <w:left w:val="single" w:sz="6" w:space="0" w:color="000000"/>
+              <w:bottom w:val="single" w:sz="6" w:space="0" w:color="000000"/>
+              <w:right w:val="single" w:sz="6" w:space="0" w:color="000000"/>
+            </w:tcBorders>
+            <w:vAlign w:val="bottom"/>
+            <w:hideMark/>
+          </w:tcPr>
+          <w:p>
+            <w:pPr>
+              <w:pStyle w:val="a8"/>
+              <w:numPr>
+                <w:ilvl w:val="0"/>
+                <w:numId w:val="10"/>
+              </w:numPr>
+              <w:ind w:left="537" w:right="141" w:hanging="425"/>
+              <w:contextualSpacing w:val="0"/>
+              <w:jc w:val="both"/>
+            </w:pPr>
+            <w:r>
+              <w:lastRenderedPageBreak/>
+              <w:t>Оценка необходимости проведения обучения работе по утвержденной технологии</w:t>
+            </w:r>
+          </w:p>
+        </w:tc>
+        <w:tc>
+          <w:tcPr>
+            <w:tcW w:w="1092" w:type="dxa"/>
+            <w:tcBorders>
+              <w:top w:val="single" w:sz="6" w:space="0" w:color="000000"/>
+              <w:left w:val="single" w:sz="6" w:space="0" w:color="000000"/>
+              <w:bottom w:val="single" w:sz="6" w:space="0" w:color="000000"/>
+              <w:right w:val="single" w:sz="6" w:space="0" w:color="000000"/>
+            </w:tcBorders>
+            <w:vAlign w:val="bottom"/>
+          </w:tcPr>
+          <w:p>
+            <w:pPr>
+              <w:ind w:right="141"/>
+              <w:jc w:val="center"/>
+            </w:pPr>
+            <w:r>
+              <w:t>2</w:t>
+            </w:r>
+          </w:p>
+        </w:tc>
+        <w:tc>
+          <w:tcPr>
+            <w:tcW w:w="1204" w:type="dxa"/>
+            <w:tcBorders>
+              <w:top w:val="single" w:sz="6" w:space="0" w:color="000000"/>
+              <w:left w:val="single" w:sz="6" w:space="0" w:color="000000"/>
+              <w:bottom w:val="single" w:sz="6" w:space="0" w:color="000000"/>
+              <w:right w:val="single" w:sz="6" w:space="0" w:color="000000"/>
+            </w:tcBorders>
+            <w:vAlign w:val="bottom"/>
+          </w:tcPr>
+          <w:p>
+            <w:pPr>
+              <w:ind w:right="141"/>
+              <w:jc w:val="center"/>
+              <w:rPr>
+                <w:lang w:val="en-US"/>
+              </w:rPr>
+            </w:pPr>
+            <w:r>
+              <w:rPr>
+                <w:lang w:val="en-US"/>
+              </w:rPr>
+              <w:t>0,50</w:t>
+            </w:r>
+          </w:p>
+        </w:tc>
+        <w:tc>
+          <w:tcPr>
+            <w:tcW w:w="1058" w:type="dxa"/>
+            <w:tcBorders>
+              <w:top w:val="single" w:sz="6" w:space="0" w:color="000000"/>
+              <w:left w:val="single" w:sz="6" w:space="0" w:color="000000"/>
+              <w:bottom w:val="single" w:sz="6" w:space="0" w:color="000000"/>
+              <w:right w:val="single" w:sz="6" w:space="0" w:color="000000"/>
+            </w:tcBorders>
+            <w:vAlign w:val="bottom"/>
+          </w:tcPr>
+          <w:p>
+            <w:pPr>
+              <w:ind w:left="117" w:right="141"/>
+              <w:jc w:val="center"/>
+            </w:pPr>
+            <w:r>
+              <w:rPr>
+                <w:lang w:val="en-US"/>
+              </w:rPr>
+              <w:t>1,</w:t>
+            </w:r>
+            <w:r>
+              <w:t>0</w:t>
+            </w:r>
+            <w:r>
+              <w:t>0</w:t>
+            </w:r>
+          </w:p>
+        </w:tc>
+      </w:tr>
+      <w:tr>
+        <w:trPr>
+          <w:trHeight w:val="20"/>
+          <w:jc w:val="center"/>
+        </w:trPr>
+        <w:tc>
+          <w:tcPr>
+            <w:tcW w:w="6469" w:type="dxa"/>
+            <w:tcBorders>
+              <w:top w:val="single" w:sz="6" w:space="0" w:color="000000"/>
+              <w:left w:val="single" w:sz="6" w:space="0" w:color="000000"/>
+              <w:bottom w:val="single" w:sz="6" w:space="0" w:color="000000"/>
+              <w:right w:val="single" w:sz="6" w:space="0" w:color="000000"/>
+            </w:tcBorders>
+            <w:vAlign w:val="bottom"/>
+            <w:hideMark/>
+          </w:tcPr>
+          <w:p>
+            <w:pPr>
+              <w:pStyle w:val="a8"/>
+              <w:numPr>
+                <w:ilvl w:val="0"/>
+                <w:numId w:val="10"/>
+              </w:numPr>
+              <w:ind w:left="537" w:right="141" w:hanging="425"/>
+              <w:contextualSpacing w:val="0"/>
+              <w:jc w:val="both"/>
+            </w:pPr>
+            <w:r>
               <w:t>Анализ характеристик и производственных условий разработки, изготовления и сопровождения ПС у пользователя</w:t>
             </w:r>
           </w:p>
@@ -15639,6 +16801,332 @@
               <w:jc w:val="both"/>
             </w:pPr>
             <w:r>
+              <w:t>Разработка рекомендаций по применению у пользователя поставляемых технологических процессов разработки, производства и сопровождения ПС</w:t>
+            </w:r>
+          </w:p>
+        </w:tc>
+        <w:tc>
+          <w:tcPr>
+            <w:tcW w:w="1092" w:type="dxa"/>
+            <w:tcBorders>
+              <w:top w:val="single" w:sz="6" w:space="0" w:color="000000"/>
+              <w:left w:val="single" w:sz="6" w:space="0" w:color="000000"/>
+              <w:bottom w:val="single" w:sz="6" w:space="0" w:color="000000"/>
+              <w:right w:val="single" w:sz="6" w:space="0" w:color="000000"/>
+            </w:tcBorders>
+            <w:vAlign w:val="bottom"/>
+          </w:tcPr>
+          <w:p>
+            <w:pPr>
+              <w:ind w:right="141"/>
+              <w:jc w:val="center"/>
+            </w:pPr>
+            <w:r>
+              <w:t>2</w:t>
+            </w:r>
+          </w:p>
+        </w:tc>
+        <w:tc>
+          <w:tcPr>
+            <w:tcW w:w="1204" w:type="dxa"/>
+            <w:tcBorders>
+              <w:top w:val="single" w:sz="6" w:space="0" w:color="000000"/>
+              <w:left w:val="single" w:sz="6" w:space="0" w:color="000000"/>
+              <w:bottom w:val="single" w:sz="6" w:space="0" w:color="000000"/>
+              <w:right w:val="single" w:sz="6" w:space="0" w:color="000000"/>
+            </w:tcBorders>
+            <w:vAlign w:val="bottom"/>
+          </w:tcPr>
+          <w:p>
+            <w:pPr>
+              <w:ind w:right="141"/>
+              <w:jc w:val="center"/>
+              <w:rPr>
+                <w:lang w:val="en-US"/>
+              </w:rPr>
+            </w:pPr>
+            <w:r>
+              <w:rPr>
+                <w:lang w:val="en-US"/>
+              </w:rPr>
+              <w:t>1,10</w:t>
+            </w:r>
+          </w:p>
+        </w:tc>
+        <w:tc>
+          <w:tcPr>
+            <w:tcW w:w="1058" w:type="dxa"/>
+            <w:tcBorders>
+              <w:top w:val="single" w:sz="6" w:space="0" w:color="000000"/>
+              <w:left w:val="single" w:sz="6" w:space="0" w:color="000000"/>
+              <w:bottom w:val="single" w:sz="6" w:space="0" w:color="000000"/>
+              <w:right w:val="single" w:sz="6" w:space="0" w:color="000000"/>
+            </w:tcBorders>
+            <w:vAlign w:val="bottom"/>
+          </w:tcPr>
+          <w:p>
+            <w:pPr>
+              <w:ind w:left="117" w:right="141"/>
+              <w:jc w:val="center"/>
+            </w:pPr>
+            <w:r>
+              <w:t>2,2</w:t>
+            </w:r>
+            <w:r>
+              <w:t>0</w:t>
+            </w:r>
+          </w:p>
+        </w:tc>
+      </w:tr>
+      <w:tr>
+        <w:trPr>
+          <w:trHeight w:val="20"/>
+          <w:jc w:val="center"/>
+        </w:trPr>
+        <w:tc>
+          <w:tcPr>
+            <w:tcW w:w="6469" w:type="dxa"/>
+            <w:tcBorders>
+              <w:top w:val="single" w:sz="6" w:space="0" w:color="000000"/>
+              <w:left w:val="single" w:sz="6" w:space="0" w:color="000000"/>
+              <w:bottom w:val="nil"/>
+              <w:right w:val="single" w:sz="6" w:space="0" w:color="000000"/>
+            </w:tcBorders>
+            <w:vAlign w:val="bottom"/>
+          </w:tcPr>
+          <w:p>
+            <w:pPr>
+              <w:pStyle w:val="a8"/>
+              <w:numPr>
+                <w:ilvl w:val="0"/>
+                <w:numId w:val="10"/>
+              </w:numPr>
+              <w:ind w:left="537" w:right="141" w:hanging="425"/>
+              <w:contextualSpacing w:val="0"/>
+              <w:jc w:val="both"/>
+            </w:pPr>
+            <w:r>
+              <w:t>Практическая работа пользователей с ПС в вычислительном центре службы сопровождения</w:t>
+            </w:r>
+          </w:p>
+        </w:tc>
+        <w:tc>
+          <w:tcPr>
+            <w:tcW w:w="1092" w:type="dxa"/>
+            <w:tcBorders>
+              <w:top w:val="single" w:sz="6" w:space="0" w:color="000000"/>
+              <w:left w:val="single" w:sz="6" w:space="0" w:color="000000"/>
+              <w:bottom w:val="nil"/>
+              <w:right w:val="single" w:sz="6" w:space="0" w:color="000000"/>
+            </w:tcBorders>
+            <w:vAlign w:val="bottom"/>
+          </w:tcPr>
+          <w:p>
+            <w:pPr>
+              <w:ind w:right="141"/>
+              <w:jc w:val="center"/>
+            </w:pPr>
+            <w:r>
+              <w:t>3</w:t>
+            </w:r>
+          </w:p>
+        </w:tc>
+        <w:tc>
+          <w:tcPr>
+            <w:tcW w:w="1204" w:type="dxa"/>
+            <w:tcBorders>
+              <w:top w:val="single" w:sz="6" w:space="0" w:color="000000"/>
+              <w:left w:val="single" w:sz="6" w:space="0" w:color="000000"/>
+              <w:bottom w:val="nil"/>
+              <w:right w:val="single" w:sz="6" w:space="0" w:color="000000"/>
+            </w:tcBorders>
+            <w:vAlign w:val="bottom"/>
+          </w:tcPr>
+          <w:p>
+            <w:pPr>
+              <w:ind w:right="141"/>
+              <w:jc w:val="center"/>
+              <w:rPr>
+                <w:lang w:val="en-US"/>
+              </w:rPr>
+            </w:pPr>
+            <w:r>
+              <w:rPr>
+                <w:lang w:val="en-US"/>
+              </w:rPr>
+              <w:t>1,40</w:t>
+            </w:r>
+          </w:p>
+        </w:tc>
+        <w:tc>
+          <w:tcPr>
+            <w:tcW w:w="1058" w:type="dxa"/>
+            <w:tcBorders>
+              <w:top w:val="single" w:sz="6" w:space="0" w:color="000000"/>
+              <w:left w:val="single" w:sz="6" w:space="0" w:color="000000"/>
+              <w:bottom w:val="nil"/>
+              <w:right w:val="single" w:sz="6" w:space="0" w:color="000000"/>
+            </w:tcBorders>
+            <w:vAlign w:val="bottom"/>
+          </w:tcPr>
+          <w:p>
+            <w:pPr>
+              <w:ind w:left="117" w:right="141"/>
+              <w:jc w:val="center"/>
+            </w:pPr>
+            <w:r>
+              <w:t>4,2</w:t>
+            </w:r>
+            <w:r>
+              <w:t>0</w:t>
+            </w:r>
+          </w:p>
+        </w:tc>
+      </w:tr>
+      <w:tr>
+        <w:trPr>
+          <w:trHeight w:val="20"/>
+          <w:jc w:val="center"/>
+        </w:trPr>
+        <w:tc>
+          <w:tcPr>
+            <w:tcW w:w="6469" w:type="dxa"/>
+            <w:tcBorders>
+              <w:top w:val="single" w:sz="6" w:space="0" w:color="000000"/>
+              <w:left w:val="single" w:sz="6" w:space="0" w:color="000000"/>
+              <w:bottom w:val="nil"/>
+              <w:right w:val="single" w:sz="6" w:space="0" w:color="000000"/>
+            </w:tcBorders>
+            <w:vAlign w:val="bottom"/>
+            <w:hideMark/>
+          </w:tcPr>
+          <w:p>
+            <w:pPr>
+              <w:pStyle w:val="a8"/>
+              <w:numPr>
+                <w:ilvl w:val="0"/>
+                <w:numId w:val="10"/>
+              </w:numPr>
+              <w:ind w:left="537" w:right="141" w:hanging="425"/>
+              <w:contextualSpacing w:val="0"/>
+              <w:jc w:val="both"/>
+            </w:pPr>
+            <w:r>
+              <w:br w:type="page"/>
+            </w:r>
+            <w:r>
+              <w:t>Разработка рекомендаций по подготовке исходных данных в соответствии с требованиями и ограничениями ПС, по созданию технологии обработки данных с помощью ПС</w:t>
+            </w:r>
+          </w:p>
+        </w:tc>
+        <w:tc>
+          <w:tcPr>
+            <w:tcW w:w="1092" w:type="dxa"/>
+            <w:tcBorders>
+              <w:top w:val="single" w:sz="6" w:space="0" w:color="000000"/>
+              <w:left w:val="single" w:sz="6" w:space="0" w:color="000000"/>
+              <w:bottom w:val="nil"/>
+              <w:right w:val="single" w:sz="6" w:space="0" w:color="000000"/>
+            </w:tcBorders>
+            <w:vAlign w:val="bottom"/>
+          </w:tcPr>
+          <w:p>
+            <w:pPr>
+              <w:ind w:right="141"/>
+              <w:jc w:val="center"/>
+            </w:pPr>
+            <w:r>
+              <w:t>3</w:t>
+            </w:r>
+          </w:p>
+        </w:tc>
+        <w:tc>
+          <w:tcPr>
+            <w:tcW w:w="1204" w:type="dxa"/>
+            <w:tcBorders>
+              <w:top w:val="single" w:sz="6" w:space="0" w:color="000000"/>
+              <w:left w:val="single" w:sz="6" w:space="0" w:color="000000"/>
+              <w:bottom w:val="nil"/>
+              <w:right w:val="single" w:sz="6" w:space="0" w:color="000000"/>
+            </w:tcBorders>
+            <w:vAlign w:val="bottom"/>
+          </w:tcPr>
+          <w:p>
+            <w:pPr>
+              <w:ind w:right="141"/>
+              <w:jc w:val="center"/>
+              <w:rPr>
+                <w:color w:val="000000" w:themeColor="text1"/>
+              </w:rPr>
+            </w:pPr>
+            <w:r>
+              <w:rPr>
+                <w:bCs/>
+                <w:color w:val="000000" w:themeColor="text1"/>
+                <w:lang w:val="en-US"/>
+              </w:rPr>
+              <w:t>0,58</w:t>
+            </w:r>
+          </w:p>
+        </w:tc>
+        <w:tc>
+          <w:tcPr>
+            <w:tcW w:w="1058" w:type="dxa"/>
+            <w:tcBorders>
+              <w:top w:val="single" w:sz="6" w:space="0" w:color="000000"/>
+              <w:left w:val="single" w:sz="6" w:space="0" w:color="000000"/>
+              <w:bottom w:val="nil"/>
+              <w:right w:val="single" w:sz="6" w:space="0" w:color="000000"/>
+            </w:tcBorders>
+            <w:vAlign w:val="bottom"/>
+          </w:tcPr>
+          <w:p>
+            <w:pPr>
+              <w:ind w:left="117" w:right="141"/>
+              <w:jc w:val="center"/>
+              <w:rPr>
+                <w:color w:val="000000" w:themeColor="text1"/>
+              </w:rPr>
+            </w:pPr>
+            <w:r>
+              <w:rPr>
+                <w:bCs/>
+                <w:color w:val="000000" w:themeColor="text1"/>
+                <w:lang w:val="en-US"/>
+              </w:rPr>
+              <w:t>1,74</w:t>
+            </w:r>
+          </w:p>
+        </w:tc>
+      </w:tr>
+      <w:tr>
+        <w:trPr>
+          <w:trHeight w:val="20"/>
+          <w:jc w:val="center"/>
+        </w:trPr>
+        <w:tc>
+          <w:tcPr>
+            <w:tcW w:w="6469" w:type="dxa"/>
+            <w:tcBorders>
+              <w:top w:val="single" w:sz="6" w:space="0" w:color="000000"/>
+              <w:left w:val="single" w:sz="6" w:space="0" w:color="000000"/>
+              <w:bottom w:val="single" w:sz="6" w:space="0" w:color="000000"/>
+              <w:right w:val="single" w:sz="6" w:space="0" w:color="000000"/>
+            </w:tcBorders>
+            <w:vAlign w:val="bottom"/>
+          </w:tcPr>
+          <w:p>
+            <w:pPr>
+              <w:pStyle w:val="a8"/>
+              <w:numPr>
+                <w:ilvl w:val="0"/>
+                <w:numId w:val="10"/>
+              </w:numPr>
+              <w:ind w:left="537" w:right="141" w:hanging="425"/>
+              <w:contextualSpacing w:val="0"/>
+              <w:jc w:val="both"/>
+            </w:pPr>
+            <w:r>
               <w:rPr>
                 <w:color w:val="000000"/>
               </w:rPr>
@@ -15759,15 +17247,9 @@
             <w:pPr>
               <w:ind w:right="141"/>
               <w:jc w:val="center"/>
-              <w:rPr>
-                <w:lang w:val="en-US"/>
-              </w:rPr>
             </w:pPr>
             <w:r>
-              <w:rPr>
-                <w:lang w:val="en-US"/>
-              </w:rPr>
-              <w:t>107</w:t>
+              <w:t>93</w:t>
             </w:r>
           </w:p>
         </w:tc>
@@ -15807,9 +17289,6 @@
             <w:pPr>
               <w:ind w:left="117" w:right="141"/>
               <w:jc w:val="center"/>
-              <w:rPr>
-                <w:lang w:val="en-US"/>
-              </w:rPr>
             </w:pPr>
             <w:r>
               <w:t xml:space="preserve">  </w:t>
@@ -15818,10 +17297,7 @@
               <w:t>0,</w:t>
             </w:r>
             <w:r>
-              <w:rPr>
-                <w:lang w:val="en-US"/>
-              </w:rPr>
-              <w:t>30</w:t>
+              <w:t>26</w:t>
             </w:r>
           </w:p>
         </w:tc>
@@ -15951,9 +17427,6 @@
           <w:p>
             <w:pPr>
               <w:ind w:left="-18"/>
-              <w:rPr>
-                <w:lang w:val="en-US"/>
-              </w:rPr>
             </w:pPr>
             <w:r>
               <w:t xml:space="preserve">      </w:t>
@@ -15962,10 +17435,7 @@
               <w:t>0,</w:t>
             </w:r>
             <w:r>
-              <w:rPr>
-                <w:lang w:val="en-US"/>
-              </w:rPr>
-              <w:t>30</w:t>
+              <w:t>26</w:t>
             </w:r>
           </w:p>
         </w:tc>
@@ -16040,6 +17510,7 @@
         </w:rPr>
         <w:t xml:space="preserve">, носителей информации – 1 диск </w:t>
       </w:r>
+      <w:proofErr w:type="gramStart"/>
       <w:r>
         <w:rPr>
           <w:sz w:val="28"/>
@@ -16070,6 +17541,7 @@
         </w:rPr>
         <w:t>.</w:t>
       </w:r>
+      <w:proofErr w:type="gramEnd"/>
     </w:p>
     <w:p>
       <w:pPr>
@@ -16432,8 +17904,6 @@
         </w:rPr>
         <w:t>3,73</w:t>
       </w:r>
-      <w:bookmarkStart w:id="3" w:name="_GoBack"/>
-      <w:bookmarkEnd w:id="3"/>
       <w:r>
         <w:rPr>
           <w:sz w:val="28"/>
@@ -17122,10 +18592,10 @@
             <v:path o:extrusionok="f" gradientshapeok="t" o:connecttype="rect"/>
             <o:lock v:ext="edit" aspectratio="t"/>
           </v:shapetype>
-          <v:shape id="_x0000_i1040" type="#_x0000_t75" style="width:29.45pt;height:28.8pt" o:ole="">
+          <v:shape id="_x0000_i1025" type="#_x0000_t75" style="width:29.45pt;height:28.8pt" o:ole="">
             <v:imagedata r:id="rId47" o:title=""/>
           </v:shape>
-          <o:OLEObject Type="Embed" ProgID="Equation.3" ShapeID="_x0000_i1040" DrawAspect="Content" ObjectID="_1775929873" r:id="rId48"/>
+          <o:OLEObject Type="Embed" ProgID="Equation.3" ShapeID="_x0000_i1025" DrawAspect="Content" ObjectID="_1776143236" r:id="rId48"/>
         </w:object>
       </w:r>
       <w:r>
@@ -18665,10 +20135,10 @@
           <w:szCs w:val="28"/>
         </w:rPr>
         <w:object w:dxaOrig="1080" w:dyaOrig="620" w14:anchorId="15DE0295">
-          <v:shape id="_x0000_i1025" type="#_x0000_t75" style="width:57.6pt;height:28.8pt" o:ole="">
+          <v:shape id="_x0000_i1026" type="#_x0000_t75" style="width:57.6pt;height:28.8pt" o:ole="">
             <v:imagedata r:id="rId49" o:title=""/>
           </v:shape>
-          <o:OLEObject Type="Embed" ProgID="Equation.3" ShapeID="_x0000_i1025" DrawAspect="Content" ObjectID="_1775929874" r:id="rId50"/>
+          <o:OLEObject Type="Embed" ProgID="Equation.3" ShapeID="_x0000_i1026" DrawAspect="Content" ObjectID="_1776143237" r:id="rId50"/>
         </w:object>
       </w:r>
       <w:r>
@@ -19628,10 +21098,10 @@
           <w:szCs w:val="28"/>
         </w:rPr>
         <w:object w:dxaOrig="740" w:dyaOrig="660" w14:anchorId="413FECDD">
-          <v:shape id="_x0000_i1026" type="#_x0000_t75" style="width:36.3pt;height:36.3pt" o:ole="">
+          <v:shape id="_x0000_i1027" type="#_x0000_t75" style="width:36.3pt;height:36.3pt" o:ole="">
             <v:imagedata r:id="rId51" o:title=""/>
           </v:shape>
-          <o:OLEObject Type="Embed" ProgID="Equation.3" ShapeID="_x0000_i1026" DrawAspect="Content" ObjectID="_1775929875" r:id="rId52"/>
+          <o:OLEObject Type="Embed" ProgID="Equation.3" ShapeID="_x0000_i1027" DrawAspect="Content" ObjectID="_1776143238" r:id="rId52"/>
         </w:object>
       </w:r>
       <w:r>
@@ -19973,10 +21443,10 @@
           <w:szCs w:val="28"/>
         </w:rPr>
         <w:object w:dxaOrig="1180" w:dyaOrig="620" w14:anchorId="2195C571">
-          <v:shape id="_x0000_i1027" type="#_x0000_t75" style="width:57.6pt;height:28.8pt" o:ole="">
+          <v:shape id="_x0000_i1028" type="#_x0000_t75" style="width:57.6pt;height:28.8pt" o:ole="">
             <v:imagedata r:id="rId53" o:title=""/>
           </v:shape>
-          <o:OLEObject Type="Embed" ProgID="Equation.3" ShapeID="_x0000_i1027" DrawAspect="Content" ObjectID="_1775929876" r:id="rId54"/>
+          <o:OLEObject Type="Embed" ProgID="Equation.3" ShapeID="_x0000_i1028" DrawAspect="Content" ObjectID="_1776143239" r:id="rId54"/>
         </w:object>
       </w:r>
       <w:r>
@@ -23027,10 +24497,10 @@
           <w:szCs w:val="28"/>
         </w:rPr>
         <w:object w:dxaOrig="1180" w:dyaOrig="620" w14:anchorId="7BCE0306">
-          <v:shape id="_x0000_i1028" type="#_x0000_t75" style="width:57.6pt;height:28.8pt" o:ole="">
+          <v:shape id="_x0000_i1029" type="#_x0000_t75" style="width:57.6pt;height:28.8pt" o:ole="">
             <v:imagedata r:id="rId55" o:title=""/>
           </v:shape>
-          <o:OLEObject Type="Embed" ProgID="Equation.3" ShapeID="_x0000_i1028" DrawAspect="Content" ObjectID="_1775929877" r:id="rId56"/>
+          <o:OLEObject Type="Embed" ProgID="Equation.3" ShapeID="_x0000_i1029" DrawAspect="Content" ObjectID="_1776143240" r:id="rId56"/>
         </w:object>
       </w:r>
       <w:r>
@@ -23253,10 +24723,10 @@
           <w:szCs w:val="28"/>
         </w:rPr>
         <w:object w:dxaOrig="1160" w:dyaOrig="620" w14:anchorId="05C292B4">
-          <v:shape id="_x0000_i1029" type="#_x0000_t75" style="width:57.6pt;height:28.8pt" o:ole="">
+          <v:shape id="_x0000_i1030" type="#_x0000_t75" style="width:57.6pt;height:28.8pt" o:ole="">
             <v:imagedata r:id="rId57" o:title=""/>
           </v:shape>
-          <o:OLEObject Type="Embed" ProgID="Equation.3" ShapeID="_x0000_i1029" DrawAspect="Content" ObjectID="_1775929878" r:id="rId58"/>
+          <o:OLEObject Type="Embed" ProgID="Equation.3" ShapeID="_x0000_i1030" DrawAspect="Content" ObjectID="_1776143241" r:id="rId58"/>
         </w:object>
       </w:r>
       <w:r>
@@ -23440,10 +24910,10 @@
           <w:szCs w:val="28"/>
         </w:rPr>
         <w:object w:dxaOrig="1200" w:dyaOrig="620" w14:anchorId="73DF6924">
-          <v:shape id="_x0000_i1030" type="#_x0000_t75" style="width:57.6pt;height:28.8pt" o:ole="">
+          <v:shape id="_x0000_i1031" type="#_x0000_t75" style="width:57.6pt;height:28.8pt" o:ole="">
             <v:imagedata r:id="rId59" o:title=""/>
           </v:shape>
-          <o:OLEObject Type="Embed" ProgID="Equation.3" ShapeID="_x0000_i1030" DrawAspect="Content" ObjectID="_1775929879" r:id="rId60"/>
+          <o:OLEObject Type="Embed" ProgID="Equation.3" ShapeID="_x0000_i1031" DrawAspect="Content" ObjectID="_1776143242" r:id="rId60"/>
         </w:object>
       </w:r>
       <w:r>
@@ -25274,10 +26744,10 @@
           <w:szCs w:val="28"/>
         </w:rPr>
         <w:object w:dxaOrig="760" w:dyaOrig="660" w14:anchorId="3187775C">
-          <v:shape id="_x0000_i1031" type="#_x0000_t75" style="width:35.7pt;height:36.3pt" o:ole="">
+          <v:shape id="_x0000_i1032" type="#_x0000_t75" style="width:35.7pt;height:36.3pt" o:ole="">
             <v:imagedata r:id="rId61" o:title=""/>
           </v:shape>
-          <o:OLEObject Type="Embed" ProgID="Equation.3" ShapeID="_x0000_i1031" DrawAspect="Content" ObjectID="_1775929880" r:id="rId62"/>
+          <o:OLEObject Type="Embed" ProgID="Equation.3" ShapeID="_x0000_i1032" DrawAspect="Content" ObjectID="_1776143243" r:id="rId62"/>
         </w:object>
       </w:r>
       <w:r>
@@ -25658,10 +27128,10 @@
           <w:szCs w:val="28"/>
         </w:rPr>
         <w:object w:dxaOrig="760" w:dyaOrig="660" w14:anchorId="35DEBF8E">
-          <v:shape id="_x0000_i1032" type="#_x0000_t75" style="width:35.7pt;height:36.3pt" o:ole="">
+          <v:shape id="_x0000_i1033" type="#_x0000_t75" style="width:35.7pt;height:36.3pt" o:ole="">
             <v:imagedata r:id="rId63" o:title=""/>
           </v:shape>
-          <o:OLEObject Type="Embed" ProgID="Equation.3" ShapeID="_x0000_i1032" DrawAspect="Content" ObjectID="_1775929881" r:id="rId64"/>
+          <o:OLEObject Type="Embed" ProgID="Equation.3" ShapeID="_x0000_i1033" DrawAspect="Content" ObjectID="_1776143244" r:id="rId64"/>
         </w:object>
       </w:r>
       <w:r>
@@ -25994,10 +27464,10 @@
           <w:szCs w:val="28"/>
         </w:rPr>
         <w:object w:dxaOrig="760" w:dyaOrig="660" w14:anchorId="64FF7B4D">
-          <v:shape id="_x0000_i1033" type="#_x0000_t75" style="width:35.7pt;height:36.3pt" o:ole="">
+          <v:shape id="_x0000_i1034" type="#_x0000_t75" style="width:35.7pt;height:36.3pt" o:ole="">
             <v:imagedata r:id="rId65" o:title=""/>
           </v:shape>
-          <o:OLEObject Type="Embed" ProgID="Equation.3" ShapeID="_x0000_i1033" DrawAspect="Content" ObjectID="_1775929882" r:id="rId66"/>
+          <o:OLEObject Type="Embed" ProgID="Equation.3" ShapeID="_x0000_i1034" DrawAspect="Content" ObjectID="_1776143245" r:id="rId66"/>
         </w:object>
       </w:r>
       <w:r>
@@ -26358,10 +27828,10 @@
           <w:szCs w:val="28"/>
         </w:rPr>
         <w:object w:dxaOrig="760" w:dyaOrig="660" w14:anchorId="149FBC2A">
-          <v:shape id="_x0000_i1034" type="#_x0000_t75" style="width:35.7pt;height:36.3pt" o:ole="">
+          <v:shape id="_x0000_i1035" type="#_x0000_t75" style="width:35.7pt;height:36.3pt" o:ole="">
             <v:imagedata r:id="rId67" o:title=""/>
           </v:shape>
-          <o:OLEObject Type="Embed" ProgID="Equation.3" ShapeID="_x0000_i1034" DrawAspect="Content" ObjectID="_1775929883" r:id="rId68"/>
+          <o:OLEObject Type="Embed" ProgID="Equation.3" ShapeID="_x0000_i1035" DrawAspect="Content" ObjectID="_1776143246" r:id="rId68"/>
         </w:object>
       </w:r>
       <w:r>
@@ -26737,10 +28207,10 @@
           <w:szCs w:val="28"/>
         </w:rPr>
         <w:object w:dxaOrig="760" w:dyaOrig="660" w14:anchorId="13DD3F25">
-          <v:shape id="_x0000_i1035" type="#_x0000_t75" style="width:35.7pt;height:36.3pt" o:ole="">
+          <v:shape id="_x0000_i1036" type="#_x0000_t75" style="width:35.7pt;height:36.3pt" o:ole="">
             <v:imagedata r:id="rId69" o:title=""/>
           </v:shape>
-          <o:OLEObject Type="Embed" ProgID="Equation.3" ShapeID="_x0000_i1035" DrawAspect="Content" ObjectID="_1775929884" r:id="rId70"/>
+          <o:OLEObject Type="Embed" ProgID="Equation.3" ShapeID="_x0000_i1036" DrawAspect="Content" ObjectID="_1776143247" r:id="rId70"/>
         </w:object>
       </w:r>
       <w:r>
@@ -27899,10 +29369,10 @@
           <w:szCs w:val="28"/>
         </w:rPr>
         <w:object w:dxaOrig="780" w:dyaOrig="620" w14:anchorId="2DF925BF">
-          <v:shape id="_x0000_i1036" type="#_x0000_t75" style="width:35.7pt;height:28.8pt" o:ole="">
+          <v:shape id="_x0000_i1037" type="#_x0000_t75" style="width:35.7pt;height:28.8pt" o:ole="">
             <v:imagedata r:id="rId71" o:title=""/>
           </v:shape>
-          <o:OLEObject Type="Embed" ProgID="Equation.3" ShapeID="_x0000_i1036" DrawAspect="Content" ObjectID="_1775929885" r:id="rId72"/>
+          <o:OLEObject Type="Embed" ProgID="Equation.3" ShapeID="_x0000_i1037" DrawAspect="Content" ObjectID="_1776143248" r:id="rId72"/>
         </w:object>
       </w:r>
       <w:r>
@@ -28062,10 +29532,10 @@
           <w:szCs w:val="28"/>
         </w:rPr>
         <w:object w:dxaOrig="760" w:dyaOrig="620" w14:anchorId="279E6717">
-          <v:shape id="_x0000_i1037" type="#_x0000_t75" style="width:35.7pt;height:28.8pt" o:ole="">
+          <v:shape id="_x0000_i1038" type="#_x0000_t75" style="width:35.7pt;height:28.8pt" o:ole="">
             <v:imagedata r:id="rId73" o:title=""/>
           </v:shape>
-          <o:OLEObject Type="Embed" ProgID="Equation.3" ShapeID="_x0000_i1037" DrawAspect="Content" ObjectID="_1775929886" r:id="rId74"/>
+          <o:OLEObject Type="Embed" ProgID="Equation.3" ShapeID="_x0000_i1038" DrawAspect="Content" ObjectID="_1776143249" r:id="rId74"/>
         </w:object>
       </w:r>
       <w:r>
@@ -28404,10 +29874,10 @@
           <w:sz w:val="28"/>
         </w:rPr>
         <w:object w:dxaOrig="760" w:dyaOrig="660" w14:anchorId="15DE5AA0">
-          <v:shape id="_x0000_i1038" type="#_x0000_t75" style="width:35.7pt;height:36.3pt" o:ole="">
+          <v:shape id="_x0000_i1039" type="#_x0000_t75" style="width:35.7pt;height:36.3pt" o:ole="">
             <v:imagedata r:id="rId75" o:title=""/>
           </v:shape>
-          <o:OLEObject Type="Embed" ProgID="Equation.3" ShapeID="_x0000_i1038" DrawAspect="Content" ObjectID="_1775929887" r:id="rId76"/>
+          <o:OLEObject Type="Embed" ProgID="Equation.3" ShapeID="_x0000_i1039" DrawAspect="Content" ObjectID="_1776143250" r:id="rId76"/>
         </w:object>
       </w:r>
       <w:r>
@@ -28645,10 +30115,10 @@
           <w:sz w:val="28"/>
         </w:rPr>
         <w:object w:dxaOrig="760" w:dyaOrig="660" w14:anchorId="5D6C908A">
-          <v:shape id="_x0000_i1039" type="#_x0000_t75" style="width:35.7pt;height:36.3pt" o:ole="">
+          <v:shape id="_x0000_i1040" type="#_x0000_t75" style="width:35.7pt;height:36.3pt" o:ole="">
             <v:imagedata r:id="rId77" o:title=""/>
           </v:shape>
-          <o:OLEObject Type="Embed" ProgID="Equation.3" ShapeID="_x0000_i1039" DrawAspect="Content" ObjectID="_1775929888" r:id="rId78"/>
+          <o:OLEObject Type="Embed" ProgID="Equation.3" ShapeID="_x0000_i1040" DrawAspect="Content" ObjectID="_1776143251" r:id="rId78"/>
         </w:object>
       </w:r>
       <w:r>
@@ -36095,7 +37565,7 @@
                                 <w:rStyle w:val="a7"/>
                                 <w:noProof/>
                               </w:rPr>
-                              <w:t>25</w:t>
+                              <w:t>23</w:t>
                             </w:r>
                             <w:r>
                               <w:rPr>
@@ -37133,7 +38603,7 @@
                           <w:rStyle w:val="a7"/>
                           <w:noProof/>
                         </w:rPr>
-                        <w:t>25</w:t>
+                        <w:t>23</w:t>
                       </w:r>
                       <w:r>
                         <w:rPr>
@@ -44297,7 +45767,7 @@
   <a:extraClrSchemeLst/>
   <a:extLst>
     <a:ext uri="{05A4C25C-085E-4340-85A3-A5531E510DB2}">
-      <thm15:themeFamily xmlns:thm15="http://schemas.microsoft.com/office/thememl/2012/main" xmlns="" name="Office Theme" id="{62F939B6-93AF-4DB8-9C6B-D6C7DFDC589F}" vid="{4A3C46E8-61CC-4603-A589-7422A47A8E4A}"/>
+      <thm15:themeFamily xmlns="" xmlns:thm15="http://schemas.microsoft.com/office/thememl/2012/main" name="Office Theme" id="{62F939B6-93AF-4DB8-9C6B-D6C7DFDC589F}" vid="{4A3C46E8-61CC-4603-A589-7422A47A8E4A}"/>
     </a:ext>
   </a:extLst>
 </a:theme>
@@ -44308,7 +45778,7 @@
 </file>
 
 <file path=customXml/itemProps1.xml><?xml version="1.0" encoding="utf-8"?>
-<ds:datastoreItem xmlns:ds="http://schemas.openxmlformats.org/officeDocument/2006/customXml" ds:itemID="{C7D1CA44-62EA-41C2-9804-D9584173EC5D}">
+<ds:datastoreItem xmlns:ds="http://schemas.openxmlformats.org/officeDocument/2006/customXml" ds:itemID="{AD374907-668C-4DA2-8B13-C7A5B4E9E9C2}">
   <ds:schemaRefs>
     <ds:schemaRef ds:uri="http://schemas.openxmlformats.org/officeDocument/2006/bibliography"/>
   </ds:schemaRefs>

</xml_diff>